<commit_message>
Some changes are made at start
</commit_message>
<xml_diff>
--- a/Delegates/Delegates.docx
+++ b/Delegates/Delegates.docx
@@ -5,14 +5,698 @@
     <w:p>
       <w:pPr>
         <w:rPr>
-          <w:b/>
-        </w:rPr>
-      </w:pPr>
-      <w:r>
+          <w:rFonts w:ascii="Times New Roman" w:hAnsi="Times New Roman" w:cs="Times New Roman"/>
+          <w:b/>
+          <w:highlight w:val="yellow"/>
+        </w:rPr>
+      </w:pPr>
+      <w:r>
+        <w:rPr>
+          <w:rFonts w:ascii="Times New Roman" w:hAnsi="Times New Roman" w:cs="Times New Roman"/>
+          <w:b/>
+          <w:sz w:val="36"/>
+        </w:rPr>
+        <w:t>Delegates – Part 1</w:t>
+      </w:r>
+    </w:p>
+    <w:p>
+      <w:pPr>
+        <w:rPr>
+          <w:rFonts w:ascii="Times New Roman" w:hAnsi="Times New Roman" w:cs="Times New Roman"/>
+          <w:b/>
+        </w:rPr>
+      </w:pPr>
+      <w:r>
+        <w:rPr>
+          <w:rFonts w:ascii="Times New Roman" w:hAnsi="Times New Roman" w:cs="Times New Roman"/>
+          <w:b/>
+        </w:rPr>
+        <w:t>Agenda</w:t>
+      </w:r>
+    </w:p>
+    <w:p>
+      <w:pPr>
+        <w:pStyle w:val="ListParagraph"/>
+        <w:numPr>
+          <w:ilvl w:val="0"/>
+          <w:numId w:val="2"/>
+        </w:numPr>
+        <w:rPr>
+          <w:rFonts w:ascii="Times New Roman" w:hAnsi="Times New Roman" w:cs="Times New Roman"/>
+        </w:rPr>
+      </w:pPr>
+      <w:r>
+        <w:rPr>
+          <w:rFonts w:ascii="Times New Roman" w:hAnsi="Times New Roman" w:cs="Times New Roman"/>
+        </w:rPr>
+        <w:t>What are Delegates?</w:t>
+      </w:r>
+    </w:p>
+    <w:p>
+      <w:pPr>
+        <w:pStyle w:val="ListParagraph"/>
+        <w:numPr>
+          <w:ilvl w:val="0"/>
+          <w:numId w:val="2"/>
+        </w:numPr>
+        <w:rPr>
+          <w:rFonts w:ascii="Times New Roman" w:hAnsi="Times New Roman" w:cs="Times New Roman"/>
+        </w:rPr>
+      </w:pPr>
+      <w:r>
+        <w:rPr>
+          <w:rFonts w:ascii="Times New Roman" w:hAnsi="Times New Roman" w:cs="Times New Roman"/>
+        </w:rPr>
+        <w:t>What are Multicast Delegates?</w:t>
+      </w:r>
+    </w:p>
+    <w:p>
+      <w:pPr>
+        <w:pStyle w:val="ListParagraph"/>
+        <w:numPr>
+          <w:ilvl w:val="0"/>
+          <w:numId w:val="2"/>
+        </w:numPr>
+        <w:rPr>
+          <w:rFonts w:ascii="Times New Roman" w:hAnsi="Times New Roman" w:cs="Times New Roman"/>
+        </w:rPr>
+      </w:pPr>
+      <w:r>
+        <w:rPr>
+          <w:rFonts w:ascii="Times New Roman" w:hAnsi="Times New Roman" w:cs="Times New Roman"/>
+        </w:rPr>
+        <w:t>Anonymous functions</w:t>
+      </w:r>
+    </w:p>
+    <w:p>
+      <w:pPr>
+        <w:pStyle w:val="ListParagraph"/>
+        <w:numPr>
+          <w:ilvl w:val="0"/>
+          <w:numId w:val="2"/>
+        </w:numPr>
+        <w:rPr>
+          <w:rFonts w:ascii="Times New Roman" w:hAnsi="Times New Roman" w:cs="Times New Roman"/>
+        </w:rPr>
+      </w:pPr>
+      <w:r>
+        <w:rPr>
+          <w:rFonts w:ascii="Times New Roman" w:hAnsi="Times New Roman" w:cs="Times New Roman"/>
+        </w:rPr>
+        <w:t>Lambda Expressions</w:t>
+      </w:r>
+    </w:p>
+    <w:p>
+      <w:pPr>
+        <w:pStyle w:val="ListParagraph"/>
+        <w:numPr>
+          <w:ilvl w:val="0"/>
+          <w:numId w:val="2"/>
+        </w:numPr>
+      </w:pPr>
+      <w:r>
+        <w:t>“delegate” reference variable as function parameter</w:t>
+      </w:r>
+    </w:p>
+    <w:p>
+      <w:pPr>
+        <w:pStyle w:val="ListParagraph"/>
+        <w:numPr>
+          <w:ilvl w:val="0"/>
+          <w:numId w:val="2"/>
+        </w:numPr>
+      </w:pPr>
+      <w:proofErr w:type="spellStart"/>
+      <w:r>
+        <w:t>Func</w:t>
+      </w:r>
+      <w:proofErr w:type="spellEnd"/>
+      <w:r>
+        <w:t>&lt;&gt; and Action&lt;&gt; delegates</w:t>
+      </w:r>
+    </w:p>
+    <w:p>
+      <w:pPr>
+        <w:rPr>
+          <w:rFonts w:ascii="Times New Roman" w:hAnsi="Times New Roman" w:cs="Times New Roman"/>
+          <w:b/>
+        </w:rPr>
+      </w:pPr>
+      <w:r>
+        <w:rPr>
+          <w:rFonts w:ascii="Times New Roman" w:hAnsi="Times New Roman" w:cs="Times New Roman"/>
+          <w:b/>
+        </w:rPr>
+        <w:t>Tools</w:t>
+      </w:r>
+    </w:p>
+    <w:p>
+      <w:pPr>
+        <w:pStyle w:val="ListParagraph"/>
+        <w:numPr>
+          <w:ilvl w:val="0"/>
+          <w:numId w:val="2"/>
+        </w:numPr>
+        <w:rPr>
+          <w:rFonts w:ascii="Times New Roman" w:hAnsi="Times New Roman" w:cs="Times New Roman"/>
+        </w:rPr>
+      </w:pPr>
+      <w:r>
+        <w:rPr>
+          <w:rFonts w:ascii="Times New Roman" w:hAnsi="Times New Roman" w:cs="Times New Roman"/>
+        </w:rPr>
+        <w:t>Visual Studio 2013</w:t>
+      </w:r>
+    </w:p>
+    <w:p>
+      <w:pPr>
+        <w:rPr>
+          <w:rFonts w:ascii="Times New Roman" w:hAnsi="Times New Roman" w:cs="Times New Roman"/>
+          <w:b/>
+        </w:rPr>
+      </w:pPr>
+      <w:r>
+        <w:rPr>
+          <w:rFonts w:ascii="Times New Roman" w:hAnsi="Times New Roman" w:cs="Times New Roman"/>
+          <w:b/>
+        </w:rPr>
+        <w:t>Pre-requisite</w:t>
+      </w:r>
+    </w:p>
+    <w:p>
+      <w:pPr>
+        <w:pStyle w:val="ListParagraph"/>
+        <w:numPr>
+          <w:ilvl w:val="0"/>
+          <w:numId w:val="2"/>
+        </w:numPr>
+        <w:rPr>
+          <w:rFonts w:ascii="Times New Roman" w:hAnsi="Times New Roman" w:cs="Times New Roman"/>
+        </w:rPr>
+      </w:pPr>
+      <w:r>
+        <w:rPr>
+          <w:rFonts w:ascii="Times New Roman" w:hAnsi="Times New Roman" w:cs="Times New Roman"/>
+        </w:rPr>
+        <w:t>Understanding of C# Basics</w:t>
+      </w:r>
+    </w:p>
+    <w:p>
+      <w:pPr>
+        <w:rPr>
+          <w:rFonts w:ascii="Times New Roman" w:hAnsi="Times New Roman" w:cs="Times New Roman"/>
+          <w:b/>
+          <w:sz w:val="36"/>
+        </w:rPr>
+      </w:pPr>
+    </w:p>
+    <w:tbl>
+      <w:tblPr>
+        <w:tblStyle w:val="TableGrid"/>
+        <w:tblW w:w="0" w:type="auto"/>
+        <w:tblLook w:val="04A0" w:firstRow="1" w:lastRow="0" w:firstColumn="1" w:lastColumn="0" w:noHBand="0" w:noVBand="1"/>
+      </w:tblPr>
+      <w:tblGrid>
+        <w:gridCol w:w="2394"/>
+        <w:gridCol w:w="2394"/>
+        <w:gridCol w:w="2394"/>
+        <w:gridCol w:w="2394"/>
+      </w:tblGrid>
+      <w:tr>
+        <w:tc>
+          <w:tcPr>
+            <w:tcW w:w="2394" w:type="dxa"/>
+            <w:tcBorders>
+              <w:top w:val="single" w:sz="4" w:space="0" w:color="auto"/>
+              <w:left w:val="single" w:sz="4" w:space="0" w:color="auto"/>
+              <w:bottom w:val="single" w:sz="4" w:space="0" w:color="auto"/>
+              <w:right w:val="single" w:sz="4" w:space="0" w:color="auto"/>
+            </w:tcBorders>
+            <w:hideMark/>
+          </w:tcPr>
+          <w:p>
+            <w:pPr>
+              <w:jc w:val="both"/>
+              <w:rPr>
+                <w:rFonts w:ascii="Times New Roman" w:hAnsi="Times New Roman" w:cs="Times New Roman"/>
+                <w:b/>
+                <w:sz w:val="24"/>
+                <w:szCs w:val="24"/>
+              </w:rPr>
+            </w:pPr>
+            <w:r>
+              <w:rPr>
+                <w:rFonts w:ascii="Times New Roman" w:hAnsi="Times New Roman" w:cs="Times New Roman"/>
+                <w:b/>
+                <w:sz w:val="24"/>
+                <w:szCs w:val="24"/>
+              </w:rPr>
+              <w:t>Version</w:t>
+            </w:r>
+          </w:p>
+        </w:tc>
+        <w:tc>
+          <w:tcPr>
+            <w:tcW w:w="2394" w:type="dxa"/>
+            <w:tcBorders>
+              <w:top w:val="single" w:sz="4" w:space="0" w:color="auto"/>
+              <w:left w:val="single" w:sz="4" w:space="0" w:color="auto"/>
+              <w:bottom w:val="single" w:sz="4" w:space="0" w:color="auto"/>
+              <w:right w:val="single" w:sz="4" w:space="0" w:color="auto"/>
+            </w:tcBorders>
+            <w:hideMark/>
+          </w:tcPr>
+          <w:p>
+            <w:pPr>
+              <w:jc w:val="both"/>
+              <w:rPr>
+                <w:rFonts w:ascii="Times New Roman" w:hAnsi="Times New Roman" w:cs="Times New Roman"/>
+                <w:b/>
+                <w:sz w:val="24"/>
+                <w:szCs w:val="24"/>
+              </w:rPr>
+            </w:pPr>
+            <w:r>
+              <w:rPr>
+                <w:rFonts w:ascii="Times New Roman" w:hAnsi="Times New Roman" w:cs="Times New Roman"/>
+                <w:b/>
+                <w:sz w:val="24"/>
+                <w:szCs w:val="24"/>
+              </w:rPr>
+              <w:t>Last updated</w:t>
+            </w:r>
+          </w:p>
+        </w:tc>
+        <w:tc>
+          <w:tcPr>
+            <w:tcW w:w="2394" w:type="dxa"/>
+            <w:tcBorders>
+              <w:top w:val="single" w:sz="4" w:space="0" w:color="auto"/>
+              <w:left w:val="single" w:sz="4" w:space="0" w:color="auto"/>
+              <w:bottom w:val="single" w:sz="4" w:space="0" w:color="auto"/>
+              <w:right w:val="single" w:sz="4" w:space="0" w:color="auto"/>
+            </w:tcBorders>
+            <w:hideMark/>
+          </w:tcPr>
+          <w:p>
+            <w:pPr>
+              <w:jc w:val="both"/>
+              <w:rPr>
+                <w:rFonts w:ascii="Times New Roman" w:hAnsi="Times New Roman" w:cs="Times New Roman"/>
+                <w:b/>
+                <w:sz w:val="24"/>
+                <w:szCs w:val="24"/>
+              </w:rPr>
+            </w:pPr>
+            <w:r>
+              <w:rPr>
+                <w:rFonts w:ascii="Times New Roman" w:hAnsi="Times New Roman" w:cs="Times New Roman"/>
+                <w:b/>
+                <w:sz w:val="24"/>
+                <w:szCs w:val="24"/>
+              </w:rPr>
+              <w:t>Comments</w:t>
+            </w:r>
+          </w:p>
+        </w:tc>
+        <w:tc>
+          <w:tcPr>
+            <w:tcW w:w="2394" w:type="dxa"/>
+            <w:tcBorders>
+              <w:top w:val="single" w:sz="4" w:space="0" w:color="auto"/>
+              <w:left w:val="single" w:sz="4" w:space="0" w:color="auto"/>
+              <w:bottom w:val="single" w:sz="4" w:space="0" w:color="auto"/>
+              <w:right w:val="single" w:sz="4" w:space="0" w:color="auto"/>
+            </w:tcBorders>
+          </w:tcPr>
+          <w:p>
+            <w:pPr>
+              <w:jc w:val="both"/>
+              <w:rPr>
+                <w:rFonts w:ascii="Times New Roman" w:hAnsi="Times New Roman" w:cs="Times New Roman"/>
+                <w:b/>
+                <w:sz w:val="24"/>
+                <w:szCs w:val="24"/>
+              </w:rPr>
+            </w:pPr>
+            <w:r>
+              <w:rPr>
+                <w:rFonts w:ascii="Times New Roman" w:hAnsi="Times New Roman" w:cs="Times New Roman"/>
+                <w:b/>
+                <w:sz w:val="24"/>
+                <w:szCs w:val="24"/>
+              </w:rPr>
+              <w:t>Modified By</w:t>
+            </w:r>
+          </w:p>
+        </w:tc>
+      </w:tr>
+      <w:tr>
+        <w:tc>
+          <w:tcPr>
+            <w:tcW w:w="2394" w:type="dxa"/>
+            <w:tcBorders>
+              <w:top w:val="single" w:sz="4" w:space="0" w:color="auto"/>
+              <w:left w:val="single" w:sz="4" w:space="0" w:color="auto"/>
+              <w:bottom w:val="single" w:sz="4" w:space="0" w:color="auto"/>
+              <w:right w:val="single" w:sz="4" w:space="0" w:color="auto"/>
+            </w:tcBorders>
+            <w:hideMark/>
+          </w:tcPr>
+          <w:p>
+            <w:pPr>
+              <w:jc w:val="both"/>
+              <w:rPr>
+                <w:rFonts w:ascii="Times New Roman" w:hAnsi="Times New Roman" w:cs="Times New Roman"/>
+                <w:sz w:val="24"/>
+                <w:szCs w:val="24"/>
+              </w:rPr>
+            </w:pPr>
+            <w:r>
+              <w:rPr>
+                <w:rFonts w:ascii="Times New Roman" w:hAnsi="Times New Roman" w:cs="Times New Roman"/>
+                <w:sz w:val="24"/>
+                <w:szCs w:val="24"/>
+              </w:rPr>
+              <w:t>V1.0</w:t>
+            </w:r>
+          </w:p>
+        </w:tc>
+        <w:tc>
+          <w:tcPr>
+            <w:tcW w:w="2394" w:type="dxa"/>
+            <w:tcBorders>
+              <w:top w:val="single" w:sz="4" w:space="0" w:color="auto"/>
+              <w:left w:val="single" w:sz="4" w:space="0" w:color="auto"/>
+              <w:bottom w:val="single" w:sz="4" w:space="0" w:color="auto"/>
+              <w:right w:val="single" w:sz="4" w:space="0" w:color="auto"/>
+            </w:tcBorders>
+            <w:hideMark/>
+          </w:tcPr>
+          <w:p>
+            <w:pPr>
+              <w:jc w:val="both"/>
+              <w:rPr>
+                <w:rFonts w:ascii="Times New Roman" w:hAnsi="Times New Roman" w:cs="Times New Roman"/>
+                <w:sz w:val="24"/>
+                <w:szCs w:val="24"/>
+              </w:rPr>
+            </w:pPr>
+            <w:r>
+              <w:rPr>
+                <w:rFonts w:ascii="Times New Roman" w:hAnsi="Times New Roman" w:cs="Times New Roman"/>
+                <w:sz w:val="24"/>
+                <w:szCs w:val="24"/>
+              </w:rPr>
+              <w:t>2016</w:t>
+            </w:r>
+          </w:p>
+        </w:tc>
+        <w:tc>
+          <w:tcPr>
+            <w:tcW w:w="2394" w:type="dxa"/>
+            <w:tcBorders>
+              <w:top w:val="single" w:sz="4" w:space="0" w:color="auto"/>
+              <w:left w:val="single" w:sz="4" w:space="0" w:color="auto"/>
+              <w:bottom w:val="single" w:sz="4" w:space="0" w:color="auto"/>
+              <w:right w:val="single" w:sz="4" w:space="0" w:color="auto"/>
+            </w:tcBorders>
+          </w:tcPr>
+          <w:p>
+            <w:pPr>
+              <w:jc w:val="both"/>
+              <w:rPr>
+                <w:rFonts w:ascii="Times New Roman" w:hAnsi="Times New Roman" w:cs="Times New Roman"/>
+                <w:sz w:val="24"/>
+                <w:szCs w:val="24"/>
+              </w:rPr>
+            </w:pPr>
+          </w:p>
+        </w:tc>
+        <w:tc>
+          <w:tcPr>
+            <w:tcW w:w="2394" w:type="dxa"/>
+            <w:tcBorders>
+              <w:top w:val="single" w:sz="4" w:space="0" w:color="auto"/>
+              <w:left w:val="single" w:sz="4" w:space="0" w:color="auto"/>
+              <w:bottom w:val="single" w:sz="4" w:space="0" w:color="auto"/>
+              <w:right w:val="single" w:sz="4" w:space="0" w:color="auto"/>
+            </w:tcBorders>
+          </w:tcPr>
+          <w:p>
+            <w:pPr>
+              <w:jc w:val="both"/>
+              <w:rPr>
+                <w:rFonts w:ascii="Times New Roman" w:hAnsi="Times New Roman" w:cs="Times New Roman"/>
+                <w:sz w:val="24"/>
+                <w:szCs w:val="24"/>
+              </w:rPr>
+            </w:pPr>
+            <w:r>
+              <w:rPr>
+                <w:rFonts w:ascii="Times New Roman" w:hAnsi="Times New Roman" w:cs="Times New Roman"/>
+                <w:sz w:val="24"/>
+                <w:szCs w:val="24"/>
+              </w:rPr>
+              <w:t>Bilal Shahzad</w:t>
+            </w:r>
+          </w:p>
+        </w:tc>
+      </w:tr>
+      <w:tr>
+        <w:tc>
+          <w:tcPr>
+            <w:tcW w:w="2394" w:type="dxa"/>
+            <w:tcBorders>
+              <w:top w:val="single" w:sz="4" w:space="0" w:color="auto"/>
+              <w:left w:val="single" w:sz="4" w:space="0" w:color="auto"/>
+              <w:bottom w:val="single" w:sz="4" w:space="0" w:color="auto"/>
+              <w:right w:val="single" w:sz="4" w:space="0" w:color="auto"/>
+            </w:tcBorders>
+          </w:tcPr>
+          <w:p>
+            <w:pPr>
+              <w:jc w:val="both"/>
+              <w:rPr>
+                <w:rFonts w:ascii="Times New Roman" w:hAnsi="Times New Roman" w:cs="Times New Roman"/>
+                <w:sz w:val="24"/>
+                <w:szCs w:val="24"/>
+              </w:rPr>
+            </w:pPr>
+            <w:r>
+              <w:rPr>
+                <w:rFonts w:ascii="Times New Roman" w:hAnsi="Times New Roman" w:cs="Times New Roman"/>
+                <w:sz w:val="24"/>
+                <w:szCs w:val="24"/>
+              </w:rPr>
+              <w:t>V2.0</w:t>
+            </w:r>
+          </w:p>
+        </w:tc>
+        <w:tc>
+          <w:tcPr>
+            <w:tcW w:w="2394" w:type="dxa"/>
+            <w:tcBorders>
+              <w:top w:val="single" w:sz="4" w:space="0" w:color="auto"/>
+              <w:left w:val="single" w:sz="4" w:space="0" w:color="auto"/>
+              <w:bottom w:val="single" w:sz="4" w:space="0" w:color="auto"/>
+              <w:right w:val="single" w:sz="4" w:space="0" w:color="auto"/>
+            </w:tcBorders>
+          </w:tcPr>
+          <w:p>
+            <w:pPr>
+              <w:jc w:val="both"/>
+              <w:rPr>
+                <w:rFonts w:ascii="Times New Roman" w:hAnsi="Times New Roman" w:cs="Times New Roman"/>
+                <w:sz w:val="24"/>
+                <w:szCs w:val="24"/>
+              </w:rPr>
+            </w:pPr>
+            <w:r>
+              <w:rPr>
+                <w:rFonts w:ascii="Times New Roman" w:hAnsi="Times New Roman" w:cs="Times New Roman"/>
+                <w:sz w:val="24"/>
+                <w:szCs w:val="24"/>
+              </w:rPr>
+              <w:t>15-May-2018</w:t>
+            </w:r>
+          </w:p>
+        </w:tc>
+        <w:tc>
+          <w:tcPr>
+            <w:tcW w:w="2394" w:type="dxa"/>
+            <w:tcBorders>
+              <w:top w:val="single" w:sz="4" w:space="0" w:color="auto"/>
+              <w:left w:val="single" w:sz="4" w:space="0" w:color="auto"/>
+              <w:bottom w:val="single" w:sz="4" w:space="0" w:color="auto"/>
+              <w:right w:val="single" w:sz="4" w:space="0" w:color="auto"/>
+            </w:tcBorders>
+          </w:tcPr>
+          <w:p>
+            <w:pPr>
+              <w:jc w:val="both"/>
+              <w:rPr>
+                <w:rFonts w:ascii="Times New Roman" w:hAnsi="Times New Roman" w:cs="Times New Roman"/>
+                <w:sz w:val="24"/>
+                <w:szCs w:val="24"/>
+              </w:rPr>
+            </w:pPr>
+          </w:p>
+        </w:tc>
+        <w:tc>
+          <w:tcPr>
+            <w:tcW w:w="2394" w:type="dxa"/>
+            <w:tcBorders>
+              <w:top w:val="single" w:sz="4" w:space="0" w:color="auto"/>
+              <w:left w:val="single" w:sz="4" w:space="0" w:color="auto"/>
+              <w:bottom w:val="single" w:sz="4" w:space="0" w:color="auto"/>
+              <w:right w:val="single" w:sz="4" w:space="0" w:color="auto"/>
+            </w:tcBorders>
+          </w:tcPr>
+          <w:p>
+            <w:pPr>
+              <w:jc w:val="both"/>
+              <w:rPr>
+                <w:rFonts w:ascii="Times New Roman" w:hAnsi="Times New Roman" w:cs="Times New Roman"/>
+                <w:sz w:val="24"/>
+                <w:szCs w:val="24"/>
+              </w:rPr>
+            </w:pPr>
+            <w:r>
+              <w:rPr>
+                <w:rFonts w:ascii="Times New Roman" w:hAnsi="Times New Roman" w:cs="Times New Roman"/>
+                <w:sz w:val="24"/>
+                <w:szCs w:val="24"/>
+              </w:rPr>
+              <w:t>Bilal Shahzad</w:t>
+            </w:r>
+          </w:p>
+        </w:tc>
+      </w:tr>
+    </w:tbl>
+    <w:p>
+      <w:pPr>
         <w:rPr>
           <w:b/>
           <w:highlight w:val="white"/>
         </w:rPr>
+      </w:pPr>
+      <w:r>
+        <w:rPr>
+          <w:b/>
+          <w:highlight w:val="white"/>
+        </w:rPr>
+        <w:br w:type="page"/>
+      </w:r>
+    </w:p>
+    <w:p>
+      <w:pPr>
+        <w:rPr>
+          <w:highlight w:val="white"/>
+        </w:rPr>
+      </w:pPr>
+      <w:r>
+        <w:rPr>
+          <w:b/>
+          <w:highlight w:val="white"/>
+        </w:rPr>
+        <w:lastRenderedPageBreak/>
+        <w:t xml:space="preserve">Delegate: </w:t>
+      </w:r>
+      <w:r>
+        <w:rPr>
+          <w:highlight w:val="white"/>
+        </w:rPr>
+        <w:t>A reference type (pointer to function)</w:t>
+      </w:r>
+      <w:r>
+        <w:rPr>
+          <w:highlight w:val="white"/>
+        </w:rPr>
+        <w:t>. You can hold reference of a function in Delegate type variable.</w:t>
+      </w:r>
+    </w:p>
+    <w:p>
+      <w:pPr>
+        <w:rPr>
+          <w:highlight w:val="white"/>
+        </w:rPr>
+      </w:pPr>
+      <w:r>
+        <w:rPr>
+          <w:b/>
+          <w:highlight w:val="white"/>
+        </w:rPr>
+        <w:t>Anonymous Function:</w:t>
+      </w:r>
+      <w:r>
+        <w:rPr>
+          <w:highlight w:val="white"/>
+        </w:rPr>
+        <w:t xml:space="preserve"> A function without any name. We use “delegate” keyword instead.</w:t>
+      </w:r>
+    </w:p>
+    <w:p>
+      <w:pPr>
+        <w:rPr>
+          <w:highlight w:val="white"/>
+        </w:rPr>
+      </w:pPr>
+      <w:r>
+        <w:rPr>
+          <w:b/>
+          <w:highlight w:val="white"/>
+        </w:rPr>
+        <w:t>Lambda Expression:</w:t>
+      </w:r>
+      <w:r>
+        <w:rPr>
+          <w:highlight w:val="white"/>
+        </w:rPr>
+        <w:t xml:space="preserve"> Representing a function in shorter form.</w:t>
+      </w:r>
+    </w:p>
+    <w:p>
+      <w:pPr>
+        <w:rPr>
+          <w:b/>
+          <w:highlight w:val="white"/>
+        </w:rPr>
+      </w:pPr>
+      <w:r>
+        <w:rPr>
+          <w:highlight w:val="white"/>
+        </w:rPr>
+        <w:t xml:space="preserve"> </w:t>
+      </w:r>
+    </w:p>
+    <w:p>
+      <w:pPr>
+        <w:rPr>
+          <w:b/>
+          <w:highlight w:val="white"/>
+        </w:rPr>
+      </w:pPr>
+      <w:r>
+        <w:rPr>
+          <w:b/>
+          <w:highlight w:val="white"/>
+        </w:rPr>
+        <w:br w:type="page"/>
+      </w:r>
+    </w:p>
+    <w:p>
+      <w:pPr>
+        <w:rPr>
+          <w:b/>
+        </w:rPr>
+      </w:pPr>
+      <w:r>
+        <w:rPr>
+          <w:b/>
+          <w:highlight w:val="white"/>
+        </w:rPr>
+        <w:lastRenderedPageBreak/>
         <w:t>Task 1- Create a delegate for functions: Input Param</w:t>
       </w:r>
       <w:r>
@@ -261,10 +945,20 @@
       </w:r>
     </w:p>
     <w:p>
-      <w:r>
+      <w:pPr>
+        <w:rPr>
+          <w:b/>
+        </w:rPr>
+      </w:pPr>
+      <w:bookmarkStart w:id="0" w:name="_GoBack"/>
+      <w:r>
+        <w:rPr>
+          <w:b/>
+        </w:rPr>
         <w:t>Solution:</w:t>
       </w:r>
     </w:p>
+    <w:bookmarkEnd w:id="0"/>
     <w:p>
       <w:r>
         <w:t>It means that it can hold address of a func</w:t>
@@ -279,8 +973,6 @@
       <w:r>
         <w:t xml:space="preserve">a </w:t>
       </w:r>
-      <w:bookmarkStart w:id="0" w:name="_GoBack"/>
-      <w:bookmarkEnd w:id="0"/>
       <w:r>
         <w:t>customer object</w:t>
       </w:r>
@@ -2357,6 +3049,118 @@
 <file path=word/numbering.xml><?xml version="1.0" encoding="utf-8"?>
 <w:numbering xmlns:wpc="http://schemas.microsoft.com/office/word/2010/wordprocessingCanvas" xmlns:mc="http://schemas.openxmlformats.org/markup-compatibility/2006" xmlns:o="urn:schemas-microsoft-com:office:office" xmlns:r="http://schemas.openxmlformats.org/officeDocument/2006/relationships" xmlns:m="http://schemas.openxmlformats.org/officeDocument/2006/math" xmlns:v="urn:schemas-microsoft-com:vml" xmlns:wp14="http://schemas.microsoft.com/office/word/2010/wordprocessingDrawing" xmlns:wp="http://schemas.openxmlformats.org/drawingml/2006/wordprocessingDrawing" xmlns:w10="urn:schemas-microsoft-com:office:word" xmlns:w="http://schemas.openxmlformats.org/wordprocessingml/2006/main" xmlns:w14="http://schemas.microsoft.com/office/word/2010/wordml" xmlns:wpg="http://schemas.microsoft.com/office/word/2010/wordprocessingGroup" xmlns:wpi="http://schemas.microsoft.com/office/word/2010/wordprocessingInk" xmlns:wne="http://schemas.microsoft.com/office/word/2006/wordml" xmlns:wps="http://schemas.microsoft.com/office/word/2010/wordprocessingShape" mc:Ignorable="w14 wp14">
   <w:abstractNum w:abstractNumId="0">
+    <w:nsid w:val="1EC63DD5"/>
+    <w:multiLevelType w:val="hybridMultilevel"/>
+    <w:tmpl w:val="9F341FF6"/>
+    <w:lvl w:ilvl="0" w:tplc="1550DC86">
+      <w:numFmt w:val="bullet"/>
+      <w:lvlText w:val="-"/>
+      <w:lvlJc w:val="left"/>
+      <w:pPr>
+        <w:ind w:left="720" w:hanging="360"/>
+      </w:pPr>
+      <w:rPr>
+        <w:rFonts w:ascii="Times New Roman" w:eastAsiaTheme="minorHAnsi" w:hAnsi="Times New Roman" w:cs="Times New Roman" w:hint="default"/>
+      </w:rPr>
+    </w:lvl>
+    <w:lvl w:ilvl="1" w:tplc="04090003" w:tentative="1">
+      <w:start w:val="1"/>
+      <w:numFmt w:val="bullet"/>
+      <w:lvlText w:val="o"/>
+      <w:lvlJc w:val="left"/>
+      <w:pPr>
+        <w:ind w:left="1440" w:hanging="360"/>
+      </w:pPr>
+      <w:rPr>
+        <w:rFonts w:ascii="Courier New" w:hAnsi="Courier New" w:cs="Courier New" w:hint="default"/>
+      </w:rPr>
+    </w:lvl>
+    <w:lvl w:ilvl="2" w:tplc="04090005" w:tentative="1">
+      <w:start w:val="1"/>
+      <w:numFmt w:val="bullet"/>
+      <w:lvlText w:val=""/>
+      <w:lvlJc w:val="left"/>
+      <w:pPr>
+        <w:ind w:left="2160" w:hanging="360"/>
+      </w:pPr>
+      <w:rPr>
+        <w:rFonts w:ascii="Wingdings" w:hAnsi="Wingdings" w:hint="default"/>
+      </w:rPr>
+    </w:lvl>
+    <w:lvl w:ilvl="3" w:tplc="04090001" w:tentative="1">
+      <w:start w:val="1"/>
+      <w:numFmt w:val="bullet"/>
+      <w:lvlText w:val=""/>
+      <w:lvlJc w:val="left"/>
+      <w:pPr>
+        <w:ind w:left="2880" w:hanging="360"/>
+      </w:pPr>
+      <w:rPr>
+        <w:rFonts w:ascii="Symbol" w:hAnsi="Symbol" w:hint="default"/>
+      </w:rPr>
+    </w:lvl>
+    <w:lvl w:ilvl="4" w:tplc="04090003" w:tentative="1">
+      <w:start w:val="1"/>
+      <w:numFmt w:val="bullet"/>
+      <w:lvlText w:val="o"/>
+      <w:lvlJc w:val="left"/>
+      <w:pPr>
+        <w:ind w:left="3600" w:hanging="360"/>
+      </w:pPr>
+      <w:rPr>
+        <w:rFonts w:ascii="Courier New" w:hAnsi="Courier New" w:cs="Courier New" w:hint="default"/>
+      </w:rPr>
+    </w:lvl>
+    <w:lvl w:ilvl="5" w:tplc="04090005" w:tentative="1">
+      <w:start w:val="1"/>
+      <w:numFmt w:val="bullet"/>
+      <w:lvlText w:val=""/>
+      <w:lvlJc w:val="left"/>
+      <w:pPr>
+        <w:ind w:left="4320" w:hanging="360"/>
+      </w:pPr>
+      <w:rPr>
+        <w:rFonts w:ascii="Wingdings" w:hAnsi="Wingdings" w:hint="default"/>
+      </w:rPr>
+    </w:lvl>
+    <w:lvl w:ilvl="6" w:tplc="04090001" w:tentative="1">
+      <w:start w:val="1"/>
+      <w:numFmt w:val="bullet"/>
+      <w:lvlText w:val=""/>
+      <w:lvlJc w:val="left"/>
+      <w:pPr>
+        <w:ind w:left="5040" w:hanging="360"/>
+      </w:pPr>
+      <w:rPr>
+        <w:rFonts w:ascii="Symbol" w:hAnsi="Symbol" w:hint="default"/>
+      </w:rPr>
+    </w:lvl>
+    <w:lvl w:ilvl="7" w:tplc="04090003" w:tentative="1">
+      <w:start w:val="1"/>
+      <w:numFmt w:val="bullet"/>
+      <w:lvlText w:val="o"/>
+      <w:lvlJc w:val="left"/>
+      <w:pPr>
+        <w:ind w:left="5760" w:hanging="360"/>
+      </w:pPr>
+      <w:rPr>
+        <w:rFonts w:ascii="Courier New" w:hAnsi="Courier New" w:cs="Courier New" w:hint="default"/>
+      </w:rPr>
+    </w:lvl>
+    <w:lvl w:ilvl="8" w:tplc="04090005" w:tentative="1">
+      <w:start w:val="1"/>
+      <w:numFmt w:val="bullet"/>
+      <w:lvlText w:val=""/>
+      <w:lvlJc w:val="left"/>
+      <w:pPr>
+        <w:ind w:left="6480" w:hanging="360"/>
+      </w:pPr>
+      <w:rPr>
+        <w:rFonts w:ascii="Wingdings" w:hAnsi="Wingdings" w:hint="default"/>
+      </w:rPr>
+    </w:lvl>
+  </w:abstractNum>
+  <w:abstractNum w:abstractNumId="1">
     <w:nsid w:val="412310CB"/>
     <w:multiLevelType w:val="hybridMultilevel"/>
     <w:tmpl w:val="B9D0F8F0"/>
@@ -2470,6 +3274,9 @@
     </w:lvl>
   </w:abstractNum>
   <w:num w:numId="1">
+    <w:abstractNumId w:val="1"/>
+  </w:num>
+  <w:num w:numId="2">
     <w:abstractNumId w:val="0"/>
   </w:num>
 </w:numbering>
@@ -2638,7 +3445,6 @@
   <w:style w:type="character" w:default="1" w:styleId="DefaultParagraphFont">
     <w:name w:val="Default Paragraph Font"/>
     <w:uiPriority w:val="1"/>
-    <w:semiHidden/>
     <w:unhideWhenUsed/>
   </w:style>
   <w:style w:type="table" w:default="1" w:styleId="TableNormal">
@@ -2728,6 +3534,32 @@
     <w:name w:val="input"/>
     <w:basedOn w:val="DefaultParagraphFont"/>
     <w:rsid w:val="00DA0D5D"/>
+  </w:style>
+  <w:style w:type="table" w:styleId="TableGrid">
+    <w:name w:val="Table Grid"/>
+    <w:basedOn w:val="TableNormal"/>
+    <w:uiPriority w:val="59"/>
+    <w:rsid w:val="00A77B00"/>
+    <w:pPr>
+      <w:spacing w:after="0" w:line="240" w:lineRule="auto"/>
+    </w:pPr>
+    <w:tblPr>
+      <w:tblInd w:w="0" w:type="dxa"/>
+      <w:tblBorders>
+        <w:top w:val="single" w:sz="4" w:space="0" w:color="auto"/>
+        <w:left w:val="single" w:sz="4" w:space="0" w:color="auto"/>
+        <w:bottom w:val="single" w:sz="4" w:space="0" w:color="auto"/>
+        <w:right w:val="single" w:sz="4" w:space="0" w:color="auto"/>
+        <w:insideH w:val="single" w:sz="4" w:space="0" w:color="auto"/>
+        <w:insideV w:val="single" w:sz="4" w:space="0" w:color="auto"/>
+      </w:tblBorders>
+      <w:tblCellMar>
+        <w:top w:w="0" w:type="dxa"/>
+        <w:left w:w="108" w:type="dxa"/>
+        <w:bottom w:w="0" w:type="dxa"/>
+        <w:right w:w="108" w:type="dxa"/>
+      </w:tblCellMar>
+    </w:tblPr>
   </w:style>
 </w:styles>
 </file>
@@ -2895,7 +3727,6 @@
   <w:style w:type="character" w:default="1" w:styleId="DefaultParagraphFont">
     <w:name w:val="Default Paragraph Font"/>
     <w:uiPriority w:val="1"/>
-    <w:semiHidden/>
     <w:unhideWhenUsed/>
   </w:style>
   <w:style w:type="table" w:default="1" w:styleId="TableNormal">
@@ -2985,6 +3816,32 @@
     <w:name w:val="input"/>
     <w:basedOn w:val="DefaultParagraphFont"/>
     <w:rsid w:val="00DA0D5D"/>
+  </w:style>
+  <w:style w:type="table" w:styleId="TableGrid">
+    <w:name w:val="Table Grid"/>
+    <w:basedOn w:val="TableNormal"/>
+    <w:uiPriority w:val="59"/>
+    <w:rsid w:val="00A77B00"/>
+    <w:pPr>
+      <w:spacing w:after="0" w:line="240" w:lineRule="auto"/>
+    </w:pPr>
+    <w:tblPr>
+      <w:tblInd w:w="0" w:type="dxa"/>
+      <w:tblBorders>
+        <w:top w:val="single" w:sz="4" w:space="0" w:color="auto"/>
+        <w:left w:val="single" w:sz="4" w:space="0" w:color="auto"/>
+        <w:bottom w:val="single" w:sz="4" w:space="0" w:color="auto"/>
+        <w:right w:val="single" w:sz="4" w:space="0" w:color="auto"/>
+        <w:insideH w:val="single" w:sz="4" w:space="0" w:color="auto"/>
+        <w:insideV w:val="single" w:sz="4" w:space="0" w:color="auto"/>
+      </w:tblBorders>
+      <w:tblCellMar>
+        <w:top w:w="0" w:type="dxa"/>
+        <w:left w:w="108" w:type="dxa"/>
+        <w:bottom w:w="0" w:type="dxa"/>
+        <w:right w:w="108" w:type="dxa"/>
+      </w:tblCellMar>
+    </w:tblPr>
   </w:style>
 </w:styles>
 </file>

</xml_diff>